<commit_message>
updated design pattern brochure
</commit_message>
<xml_diff>
--- a/design_brochure.docx
+++ b/design_brochure.docx
@@ -3,6 +3,436 @@
 <w:document xmlns:wpc="http://schemas.microsoft.com/office/word/2010/wordprocessingCanvas" xmlns:mc="http://schemas.openxmlformats.org/markup-compatibility/2006" xmlns:o="urn:schemas-microsoft-com:office:office" xmlns:r="http://schemas.openxmlformats.org/officeDocument/2006/relationships" xmlns:m="http://schemas.openxmlformats.org/officeDocument/2006/math" xmlns:v="urn:schemas-microsoft-com:vml" xmlns:wp14="http://schemas.microsoft.com/office/word/2010/wordprocessingDrawing" xmlns:wp="http://schemas.openxmlformats.org/drawingml/2006/wordprocessingDrawing" xmlns:w10="urn:schemas-microsoft-com:office:word" xmlns:w="http://schemas.openxmlformats.org/wordprocessingml/2006/main" xmlns:w14="http://schemas.microsoft.com/office/word/2010/wordml" xmlns:wpg="http://schemas.microsoft.com/office/word/2010/wordprocessingGroup" xmlns:wpi="http://schemas.microsoft.com/office/word/2010/wordprocessingInk" xmlns:wne="http://schemas.microsoft.com/office/word/2006/wordml" xmlns:wps="http://schemas.microsoft.com/office/word/2010/wordprocessingShape" mc:Ignorable="w14 wp14">
   <w:body>
     <w:p>
+      <w:pPr>
+        <w:jc w:val="center"/>
+        <w:rPr>
+          <w:sz w:val="32"/>
+          <w:szCs w:val="32"/>
+          <w:u w:val="single"/>
+        </w:rPr>
+      </w:pPr>
+      <w:r>
+        <w:rPr>
+          <w:sz w:val="32"/>
+          <w:szCs w:val="32"/>
+          <w:u w:val="single"/>
+        </w:rPr>
+        <w:t>Design Pattern Brochure</w:t>
+      </w:r>
+    </w:p>
+    <w:p>
+      <w:pPr>
+        <w:jc w:val="center"/>
+        <w:rPr>
+          <w:sz w:val="32"/>
+          <w:szCs w:val="32"/>
+        </w:rPr>
+      </w:pPr>
+      <w:r>
+        <w:rPr>
+          <w:sz w:val="32"/>
+          <w:szCs w:val="32"/>
+        </w:rPr>
+        <w:t xml:space="preserve">By: Sean </w:t>
+      </w:r>
+      <w:proofErr w:type="spellStart"/>
+      <w:r>
+        <w:rPr>
+          <w:sz w:val="32"/>
+          <w:szCs w:val="32"/>
+        </w:rPr>
+        <w:t>Crim</w:t>
+      </w:r>
+      <w:proofErr w:type="spellEnd"/>
+      <w:r>
+        <w:rPr>
+          <w:sz w:val="32"/>
+          <w:szCs w:val="32"/>
+        </w:rPr>
+        <w:t xml:space="preserve"> &amp; Leo Benitez</w:t>
+      </w:r>
+    </w:p>
+    <w:p>
+      <w:pPr>
+        <w:rPr>
+          <w:sz w:val="32"/>
+          <w:szCs w:val="32"/>
+          <w:u w:val="single"/>
+        </w:rPr>
+      </w:pPr>
+      <w:r>
+        <w:rPr>
+          <w:sz w:val="32"/>
+          <w:szCs w:val="32"/>
+          <w:u w:val="single"/>
+        </w:rPr>
+        <w:t>Observer:</w:t>
+      </w:r>
+    </w:p>
+    <w:p>
+      <w:pPr>
+        <w:rPr>
+          <w:sz w:val="28"/>
+          <w:szCs w:val="28"/>
+        </w:rPr>
+      </w:pPr>
+      <w:r>
+        <w:rPr>
+          <w:sz w:val="28"/>
+          <w:szCs w:val="28"/>
+        </w:rPr>
+        <w:t>-UML Diagram:</w:t>
+      </w:r>
+    </w:p>
+    <w:p>
+      <w:pPr>
+        <w:rPr>
+          <w:sz w:val="28"/>
+          <w:szCs w:val="28"/>
+        </w:rPr>
+      </w:pPr>
+      <w:r>
+        <w:rPr>
+          <w:sz w:val="28"/>
+          <w:szCs w:val="28"/>
+        </w:rPr>
+        <w:t>-Intent:</w:t>
+      </w:r>
+    </w:p>
+    <w:p>
+      <w:pPr>
+        <w:rPr>
+          <w:sz w:val="28"/>
+          <w:szCs w:val="28"/>
+        </w:rPr>
+      </w:pPr>
+      <w:r>
+        <w:rPr>
+          <w:sz w:val="28"/>
+          <w:szCs w:val="28"/>
+        </w:rPr>
+        <w:t>-Sample Code:</w:t>
+      </w:r>
+    </w:p>
+    <w:p>
+      <w:pPr>
+        <w:rPr>
+          <w:sz w:val="32"/>
+          <w:szCs w:val="32"/>
+          <w:u w:val="single"/>
+        </w:rPr>
+      </w:pPr>
+      <w:r>
+        <w:rPr>
+          <w:sz w:val="32"/>
+          <w:szCs w:val="32"/>
+          <w:u w:val="single"/>
+        </w:rPr>
+        <w:t>Adapter:</w:t>
+      </w:r>
+    </w:p>
+    <w:p>
+      <w:pPr>
+        <w:rPr>
+          <w:sz w:val="28"/>
+          <w:szCs w:val="28"/>
+        </w:rPr>
+      </w:pPr>
+      <w:r>
+        <w:rPr>
+          <w:sz w:val="28"/>
+          <w:szCs w:val="28"/>
+        </w:rPr>
+        <w:t>-UML Diagram:</w:t>
+      </w:r>
+    </w:p>
+    <w:p>
+      <w:pPr>
+        <w:rPr>
+          <w:sz w:val="28"/>
+          <w:szCs w:val="28"/>
+        </w:rPr>
+      </w:pPr>
+      <w:r>
+        <w:rPr>
+          <w:sz w:val="28"/>
+          <w:szCs w:val="28"/>
+        </w:rPr>
+        <w:t>-Intent:</w:t>
+      </w:r>
+    </w:p>
+    <w:p>
+      <w:pPr>
+        <w:rPr>
+          <w:sz w:val="28"/>
+          <w:szCs w:val="28"/>
+        </w:rPr>
+      </w:pPr>
+      <w:r>
+        <w:rPr>
+          <w:sz w:val="28"/>
+          <w:szCs w:val="28"/>
+        </w:rPr>
+        <w:t>-Sample Code:</w:t>
+      </w:r>
+    </w:p>
+    <w:p>
+      <w:pPr>
+        <w:rPr>
+          <w:sz w:val="32"/>
+          <w:szCs w:val="32"/>
+          <w:u w:val="single"/>
+        </w:rPr>
+      </w:pPr>
+      <w:r>
+        <w:rPr>
+          <w:sz w:val="32"/>
+          <w:szCs w:val="32"/>
+          <w:u w:val="single"/>
+        </w:rPr>
+        <w:t>Strategy:</w:t>
+      </w:r>
+    </w:p>
+    <w:p>
+      <w:pPr>
+        <w:rPr>
+          <w:sz w:val="28"/>
+          <w:szCs w:val="28"/>
+        </w:rPr>
+      </w:pPr>
+      <w:r>
+        <w:rPr>
+          <w:sz w:val="28"/>
+          <w:szCs w:val="28"/>
+        </w:rPr>
+        <w:t>-UML Diagram:</w:t>
+      </w:r>
+    </w:p>
+    <w:p>
+      <w:pPr>
+        <w:rPr>
+          <w:sz w:val="28"/>
+          <w:szCs w:val="28"/>
+        </w:rPr>
+      </w:pPr>
+      <w:r>
+        <w:rPr>
+          <w:sz w:val="28"/>
+          <w:szCs w:val="28"/>
+        </w:rPr>
+        <w:t>-Intent:</w:t>
+      </w:r>
+    </w:p>
+    <w:p>
+      <w:pPr>
+        <w:rPr>
+          <w:sz w:val="28"/>
+          <w:szCs w:val="28"/>
+        </w:rPr>
+      </w:pPr>
+      <w:r>
+        <w:rPr>
+          <w:sz w:val="28"/>
+          <w:szCs w:val="28"/>
+        </w:rPr>
+        <w:t>-Sample Code:</w:t>
+      </w:r>
+    </w:p>
+    <w:p>
+      <w:pPr>
+        <w:rPr>
+          <w:sz w:val="28"/>
+          <w:szCs w:val="28"/>
+          <w:u w:val="single"/>
+        </w:rPr>
+      </w:pPr>
+    </w:p>
+    <w:p>
+      <w:pPr>
+        <w:rPr>
+          <w:sz w:val="32"/>
+          <w:szCs w:val="32"/>
+          <w:u w:val="single"/>
+        </w:rPr>
+      </w:pPr>
+      <w:r>
+        <w:rPr>
+          <w:sz w:val="32"/>
+          <w:szCs w:val="32"/>
+          <w:u w:val="single"/>
+        </w:rPr>
+        <w:lastRenderedPageBreak/>
+        <w:t>Decorator:</w:t>
+      </w:r>
+    </w:p>
+    <w:p>
+      <w:pPr>
+        <w:rPr>
+          <w:sz w:val="28"/>
+          <w:szCs w:val="28"/>
+        </w:rPr>
+      </w:pPr>
+      <w:r>
+        <w:rPr>
+          <w:sz w:val="28"/>
+          <w:szCs w:val="28"/>
+        </w:rPr>
+        <w:t>-UML Diagram:</w:t>
+      </w:r>
+    </w:p>
+    <w:p>
+      <w:pPr>
+        <w:rPr>
+          <w:sz w:val="28"/>
+          <w:szCs w:val="28"/>
+        </w:rPr>
+      </w:pPr>
+      <w:r>
+        <w:rPr>
+          <w:sz w:val="28"/>
+          <w:szCs w:val="28"/>
+        </w:rPr>
+        <w:t>-Intent:</w:t>
+      </w:r>
+    </w:p>
+    <w:p>
+      <w:pPr>
+        <w:rPr>
+          <w:sz w:val="28"/>
+          <w:szCs w:val="28"/>
+        </w:rPr>
+      </w:pPr>
+      <w:r>
+        <w:rPr>
+          <w:sz w:val="28"/>
+          <w:szCs w:val="28"/>
+        </w:rPr>
+        <w:t>-Sample Code:</w:t>
+      </w:r>
+    </w:p>
+    <w:p>
+      <w:pPr>
+        <w:rPr>
+          <w:sz w:val="32"/>
+          <w:szCs w:val="32"/>
+          <w:u w:val="single"/>
+        </w:rPr>
+      </w:pPr>
+      <w:r>
+        <w:rPr>
+          <w:sz w:val="32"/>
+          <w:szCs w:val="32"/>
+          <w:u w:val="single"/>
+        </w:rPr>
+        <w:t>Singleton:</w:t>
+      </w:r>
+    </w:p>
+    <w:p>
+      <w:pPr>
+        <w:rPr>
+          <w:sz w:val="28"/>
+          <w:szCs w:val="28"/>
+        </w:rPr>
+      </w:pPr>
+      <w:r>
+        <w:rPr>
+          <w:sz w:val="28"/>
+          <w:szCs w:val="28"/>
+        </w:rPr>
+        <w:t>-UML Diagram:</w:t>
+      </w:r>
+    </w:p>
+    <w:p>
+      <w:pPr>
+        <w:rPr>
+          <w:sz w:val="28"/>
+          <w:szCs w:val="28"/>
+        </w:rPr>
+      </w:pPr>
+      <w:r>
+        <w:rPr>
+          <w:sz w:val="28"/>
+          <w:szCs w:val="28"/>
+        </w:rPr>
+        <w:t>-Intent:</w:t>
+      </w:r>
+    </w:p>
+    <w:p>
+      <w:pPr>
+        <w:rPr>
+          <w:sz w:val="28"/>
+          <w:szCs w:val="28"/>
+        </w:rPr>
+      </w:pPr>
+      <w:r>
+        <w:rPr>
+          <w:sz w:val="28"/>
+          <w:szCs w:val="28"/>
+        </w:rPr>
+        <w:t>-Sample Code:</w:t>
+      </w:r>
+    </w:p>
+    <w:p>
+      <w:pPr>
+        <w:rPr>
+          <w:sz w:val="32"/>
+          <w:szCs w:val="32"/>
+          <w:u w:val="single"/>
+        </w:rPr>
+      </w:pPr>
+      <w:r>
+        <w:rPr>
+          <w:sz w:val="32"/>
+          <w:szCs w:val="32"/>
+          <w:u w:val="single"/>
+        </w:rPr>
+        <w:t>Façade:</w:t>
+      </w:r>
+    </w:p>
+    <w:p>
+      <w:pPr>
+        <w:rPr>
+          <w:sz w:val="28"/>
+          <w:szCs w:val="28"/>
+        </w:rPr>
+      </w:pPr>
+      <w:r>
+        <w:rPr>
+          <w:sz w:val="28"/>
+          <w:szCs w:val="28"/>
+        </w:rPr>
+        <w:t>-UML Diagram:</w:t>
+      </w:r>
+    </w:p>
+    <w:p>
+      <w:pPr>
+        <w:rPr>
+          <w:sz w:val="28"/>
+          <w:szCs w:val="28"/>
+        </w:rPr>
+      </w:pPr>
+      <w:r>
+        <w:rPr>
+          <w:sz w:val="28"/>
+          <w:szCs w:val="28"/>
+        </w:rPr>
+        <w:t>-Intent:</w:t>
+      </w:r>
+    </w:p>
+    <w:p>
+      <w:pPr>
+        <w:rPr>
+          <w:sz w:val="28"/>
+          <w:szCs w:val="28"/>
+        </w:rPr>
+      </w:pPr>
+      <w:r>
+        <w:rPr>
+          <w:sz w:val="28"/>
+          <w:szCs w:val="28"/>
+        </w:rPr>
+        <w:t>-Sample Code:</w:t>
+      </w:r>
       <w:bookmarkStart w:id="0" w:name="_GoBack"/>
       <w:bookmarkEnd w:id="0"/>
     </w:p>

</xml_diff>